<commit_message>
Added in ability to classify theorem type envs to control all except PDF output, still to do is non italic theorem env in these see test 009
</commit_message>
<xml_diff>
--- a/tests/009/compare/Notes.docx
+++ b/tests/009/compare/Notes.docx
@@ -142,7 +142,7 @@
         <w:pStyle w:val="Compact"/>
       </w:pPr>
       <w:r>
-        <w:t xml:space="preserve">DefinitionStyle</w:t>
+        <w:t xml:space="preserve">ProofStyle: (P|p)roof(s), (S|s)olution(s), (S|s)oln(s), (R|r)emark(s) and anything including these words; if not then one of the below</w:t>
       </w:r>
     </w:p>
     <w:p>
@@ -154,7 +154,7 @@
         <w:pStyle w:val="Compact"/>
       </w:pPr>
       <w:r>
-        <w:t xml:space="preserve">ExampleStyle</w:t>
+        <w:t xml:space="preserve">ExampleStyle: (E|e)xample(s), (E|e)xercise(s) and anything including these words; if not then one of the below</w:t>
       </w:r>
     </w:p>
     <w:p>
@@ -166,7 +166,7 @@
         <w:pStyle w:val="Compact"/>
       </w:pPr>
       <w:r>
-        <w:t xml:space="preserve">TheoremStyle</w:t>
+        <w:t xml:space="preserve">DefinitionStyle: (D|d)efinition(s), (D|d)efn(s) and anything including these words; if not then defaults to the below</w:t>
       </w:r>
     </w:p>
     <w:p>
@@ -178,7 +178,7 @@
         <w:pStyle w:val="Compact"/>
       </w:pPr>
       <w:r>
-        <w:t xml:space="preserve">ProofStyle</w:t>
+        <w:t xml:space="preserve">TheoremStyle: Everything else - but should definitely include (T|t)heorem(s), (L|l)emma(s), (C|c)orollar(y|ies), (P|p)roposition(s), (C|c)onjecture(s).</w:t>
       </w:r>
     </w:p>
     <w:p>
@@ -234,13 +234,21 @@
       </w:r>
     </w:p>
     <w:bookmarkEnd w:id="20"/>
-    <w:bookmarkStart w:id="21" w:name="there-are-two-different-issues-here"/>
+    <w:bookmarkStart w:id="22" w:name="actual-user-story"/>
     <w:p>
       <w:pPr>
         <w:pStyle w:val="Heading1"/>
       </w:pPr>
       <w:r>
-        <w:t xml:space="preserve">There are two different issues here</w:t>
+        <w:t xml:space="preserve">Actual user story</w:t>
+      </w:r>
+    </w:p>
+    <w:p>
+      <w:pPr>
+        <w:pStyle w:val="FirstParagraph"/>
+      </w:pPr>
+      <w:r>
+        <w:t xml:space="preserve">I thought I could give the same appearance to my Notation, Remarks and Sketch Proof environments by styling them all with style_with remark. But, in HTML, Remarks and Sketch Proof are both pink with roman text (which I expected since it matches the Bookdown Remark), whereas my Notation environment is green with italic text (colours judged by eye in sepia mode, but the point is they look different).</w:t>
       </w:r>
     </w:p>
     <w:p>
@@ -249,21 +257,10 @@
           <w:ilvl w:val="0"/>
           <w:numId w:val="1003"/>
         </w:numPr>
-      </w:pPr>
-      <w:r>
-        <w:t xml:space="preserve">Case 1 (HTML output): Author makes a newtheorem and it defaults to TheoremStyle but might not be a theorem. Author has styled the newtheorem in LaTeX.</w:t>
-      </w:r>
-      <w:r>
-        <w:t xml:space="preserve"> </w:t>
-      </w:r>
-      <w:r>
-        <w:t xml:space="preserve">Try: To use numberwith information e.g. if a new environment is numbered with definitions AND has fallen through the best guessing assign style of what it is numbered with</w:t>
-      </w:r>
-      <w:r>
-        <w:t xml:space="preserve"> </w:t>
-      </w:r>
-      <w:r>
-        <w:t xml:space="preserve">Try: Failing the above, where a style_with is specified try Definition styling -&gt; DefinitionStyle; remark styling -&gt; ExampleStyle; plain styling -&gt; TheoremStyle</w:t>
+        <w:pStyle w:val="Compact"/>
+      </w:pPr>
+      <w:r>
+        <w:t xml:space="preserve">This happened because Remarks and Sketch Proof were recognised and classified but notation wasn’t.</w:t>
       </w:r>
     </w:p>
     <w:p>
@@ -272,18 +269,339 @@
           <w:ilvl w:val="0"/>
           <w:numId w:val="1003"/>
         </w:numPr>
-      </w:pPr>
-      <w:r>
-        <w:t xml:space="preserve">Case 2 (PDF output): Author makes a newtheorem and I make a best guess at the HTML styling. Author has not styled the newtheorem in LaTeX.</w:t>
-      </w:r>
-      <w:r>
+        <w:pStyle w:val="Compact"/>
+      </w:pPr>
+      <w:r>
+        <w:t xml:space="preserve">I can never cover all bases</w:t>
+      </w:r>
+    </w:p>
+    <w:p>
+      <w:pPr>
+        <w:numPr>
+          <w:ilvl w:val="0"/>
+          <w:numId w:val="1003"/>
+        </w:numPr>
+        <w:pStyle w:val="Compact"/>
+      </w:pPr>
+      <w:r>
+        <w:t xml:space="preserve">The same author does not use plain and definition style to distinguish by type as the styling with italics is not something wanted.</w:t>
+      </w:r>
+    </w:p>
+    <w:p>
+      <w:pPr>
+        <w:numPr>
+          <w:ilvl w:val="0"/>
+          <w:numId w:val="1003"/>
+        </w:numPr>
+        <w:pStyle w:val="Compact"/>
+      </w:pPr>
+      <w:r>
+        <w:t xml:space="preserve">It is not the style choice that is important here. It is consistency of styling within style_with classes. It is somewhat ambiguous what is expected here. If the author had also put theorem and proposition into remark style I presume that he would still have expected notation to be the same colour as the remark type envs. The author knows that things styled the same in PDF turn different colours in HTML and thinks it is useful.</w:t>
+      </w:r>
+    </w:p>
+    <w:p>
+      <w:pPr>
+        <w:pStyle w:val="FirstParagraph"/>
+      </w:pPr>
+      <w:r>
+        <w:t xml:space="preserve">So… I can either:</w:t>
+      </w:r>
+    </w:p>
+    <w:p>
+      <w:pPr>
+        <w:numPr>
+          <w:ilvl w:val="0"/>
+          <w:numId w:val="1004"/>
+        </w:numPr>
+        <w:pStyle w:val="Compact"/>
+      </w:pPr>
+      <w:r>
+        <w:t xml:space="preserve">Give the author direct control over which class of HTML to place each thing in</w:t>
+      </w:r>
+    </w:p>
+    <w:p>
+      <w:pPr>
+        <w:numPr>
+          <w:ilvl w:val="0"/>
+          <w:numId w:val="1004"/>
+        </w:numPr>
+        <w:pStyle w:val="Compact"/>
+      </w:pPr>
+      <w:r>
+        <w:t xml:space="preserve">Try to guess what is wanted using additional information provided by style_with (but we know from experience that this is usually syntactic) and/or number_by (likely to be less misleading)</w:t>
+      </w:r>
+    </w:p>
+    <w:p>
+      <w:pPr>
+        <w:numPr>
+          <w:ilvl w:val="0"/>
+          <w:numId w:val="1004"/>
+        </w:numPr>
+        <w:pStyle w:val="Compact"/>
+      </w:pPr>
+      <w:r>
+        <w:t xml:space="preserve">Try to infer based on text analysis</w:t>
+      </w:r>
+    </w:p>
+    <w:p>
+      <w:pPr>
+        <w:numPr>
+          <w:ilvl w:val="0"/>
+          <w:numId w:val="1004"/>
+        </w:numPr>
+        <w:pStyle w:val="Compact"/>
+      </w:pPr>
+      <w:r>
+        <w:t xml:space="preserve">Use a combination of the above</w:t>
+      </w:r>
+    </w:p>
+    <w:p>
+      <w:pPr>
+        <w:pStyle w:val="FirstParagraph"/>
+      </w:pPr>
+      <w:r>
+        <w:t xml:space="preserve">The easiest is clearly the first. While I am at it I can give the user control over the use of italics in the HTML.</w:t>
+      </w:r>
+    </w:p>
+    <w:bookmarkStart w:id="21" w:name="thoughts"/>
+    <w:p>
+      <w:pPr>
+        <w:pStyle w:val="Heading2"/>
+      </w:pPr>
+      <w:r>
+        <w:t xml:space="preserve">Thoughts</w:t>
+      </w:r>
+    </w:p>
+    <w:p>
+      <w:pPr>
+        <w:pStyle w:val="FirstParagraph"/>
+      </w:pPr>
+      <w:r>
+        <w:t xml:space="preserve">The only requirements we have in the code are:</w:t>
+      </w:r>
+    </w:p>
+    <w:p>
+      <w:pPr>
+        <w:numPr>
+          <w:ilvl w:val="0"/>
+          <w:numId w:val="1005"/>
+        </w:numPr>
+        <w:pStyle w:val="Compact"/>
+      </w:pPr>
+      <w:r>
+        <w:t xml:space="preserve">Retain backwards compatibility with clavertondown in terms of style_with and colouroff</w:t>
+      </w:r>
+    </w:p>
+    <w:p>
+      <w:pPr>
+        <w:numPr>
+          <w:ilvl w:val="0"/>
+          <w:numId w:val="1005"/>
+        </w:numPr>
+        <w:pStyle w:val="Compact"/>
+      </w:pPr>
+      <w:r>
+        <w:t xml:space="preserve">Make sure that whatever I do happens BEFORE colouroff is instigated because I am changing the style classification? Actually, WAIT, colouroff should work on the name not on the classification. Check this. Actually, colouroff simply removes the customstyle completely so it doesn’t really matter. It will matter when it comes to switching italics off within the customstyles which use them.</w:t>
+      </w:r>
+    </w:p>
+    <w:bookmarkEnd w:id="21"/>
+    <w:bookmarkEnd w:id="22"/>
+    <w:bookmarkStart w:id="25" w:name="tests"/>
+    <w:p>
+      <w:pPr>
+        <w:pStyle w:val="Heading1"/>
+      </w:pPr>
+      <w:r>
+        <w:t xml:space="preserve">Tests</w:t>
+      </w:r>
+    </w:p>
+    <w:p>
+      <w:pPr>
+        <w:pStyle w:val="FirstParagraph"/>
+      </w:pPr>
+    </w:p>
+    <w:bookmarkStart w:id="24" w:name="thm:unnamed-chunk-1"/>
+    <w:p>
+      <w:pPr>
+        <w:pStyle w:val="TheoremStyle"/>
+      </w:pPr>
+      <w:bookmarkStart w:id="23" w:name="thm:unnamed-chunk-1"/>
+      <w:bookmarkEnd w:id="23"/>
+      <w:r>
+        <w:rPr>
+          <w:rStyle w:val="NameStyle"/>
+        </w:rPr>
+        <w:t xml:space="preserve">Theorem 3.1</w:t>
+      </w:r>
+      <w:r>
+        <w:rPr>
+          <w:rStyle w:val="NameStyle"/>
+        </w:rPr>
         <w:t xml:space="preserve"> </w:t>
       </w:r>
-      <w:r>
-        <w:t xml:space="preserve">Try: DefinitionStyle -&gt; the style of definition environment (either inbuilt or as reassigned by user); ExampleStyle -&gt; the style of example environment (either inbuilt or as reassigned by user); TheoremStyle -&gt; the style of theorem env (ditto); ProofStyle -&gt; remark (I think that proof style is hard-coded?)</w:t>
-      </w:r>
-    </w:p>
-    <w:bookmarkEnd w:id="21"/>
+    </w:p>
+    <w:p>
+      <w:pPr>
+        <w:pStyle w:val="TheoremStyle"/>
+      </w:pPr>
+      <w:r>
+        <w:t xml:space="preserve">This is an inbuilt theorem.</w:t>
+      </w:r>
+    </w:p>
+    <w:bookmarkEnd w:id="24"/>
+    <w:p>
+      <w:pPr>
+        <w:pStyle w:val="BodyText"/>
+      </w:pPr>
+    </w:p>
+    <w:p>
+      <w:pPr>
+        <w:pStyle w:val="ProofStyle"/>
+      </w:pPr>
+      <w:r>
+        <w:t xml:space="preserve"> </w:t>
+      </w:r>
+      <w:r>
+        <w:rPr>
+          <w:rStyle w:val="NameStyle"/>
+        </w:rPr>
+        <w:t xml:space="preserve">Remark.</w:t>
+      </w:r>
+      <w:r>
+        <w:rPr>
+          <w:rStyle w:val="NameStyle"/>
+        </w:rPr>
+        <w:t xml:space="preserve"> </w:t>
+      </w:r>
+      <w:r>
+        <w:t xml:space="preserve"> </w:t>
+      </w:r>
+    </w:p>
+    <w:p>
+      <w:pPr>
+        <w:pStyle w:val="ProofStyle"/>
+      </w:pPr>
+      <w:r>
+        <w:t xml:space="preserve">This is an inbuilt remark.</w:t>
+      </w:r>
+    </w:p>
+    <w:p>
+      <w:pPr>
+        <w:pStyle w:val="BodyText"/>
+      </w:pPr>
+    </w:p>
+    <w:p>
+      <w:pPr>
+        <w:pStyle w:val="ProofStyle"/>
+      </w:pPr>
+      <w:r>
+        <w:rPr>
+          <w:rStyle w:val="NameStyle"/>
+        </w:rPr>
+        <w:t xml:space="preserve"> </w:t>
+      </w:r>
+      <w:r>
+        <w:rPr>
+          <w:rStyle w:val="NameStyle"/>
+        </w:rPr>
+        <w:t xml:space="preserve">Notation:</w:t>
+      </w:r>
+      <w:r>
+        <w:rPr>
+          <w:rStyle w:val="NameStyle"/>
+        </w:rPr>
+        <w:t xml:space="preserve"> </w:t>
+      </w:r>
+    </w:p>
+    <w:p>
+      <w:pPr>
+        <w:pStyle w:val="ProofStyle"/>
+      </w:pPr>
+      <w:r>
+        <w:t xml:space="preserve">This is notation.</w:t>
+      </w:r>
+    </w:p>
+    <w:p>
+      <w:pPr>
+        <w:pStyle w:val="BodyText"/>
+      </w:pPr>
+    </w:p>
+    <w:p>
+      <w:pPr>
+        <w:pStyle w:val="ProofStyle"/>
+      </w:pPr>
+      <w:r>
+        <w:rPr>
+          <w:rStyle w:val="NameStyle"/>
+        </w:rPr>
+        <w:t xml:space="preserve"> </w:t>
+      </w:r>
+      <w:r>
+        <w:rPr>
+          <w:rStyle w:val="NameStyle"/>
+        </w:rPr>
+        <w:t xml:space="preserve">Remarks:</w:t>
+      </w:r>
+      <w:r>
+        <w:rPr>
+          <w:rStyle w:val="NameStyle"/>
+        </w:rPr>
+        <w:t xml:space="preserve"> </w:t>
+      </w:r>
+    </w:p>
+    <w:p>
+      <w:pPr>
+        <w:pStyle w:val="ProofStyle"/>
+      </w:pPr>
+      <w:r>
+        <w:t xml:space="preserve">This is remarks.</w:t>
+      </w:r>
+    </w:p>
+    <w:p>
+      <w:pPr>
+        <w:pStyle w:val="BodyText"/>
+      </w:pPr>
+    </w:p>
+    <w:p>
+      <w:pPr>
+        <w:pStyle w:val="ProofStyle"/>
+      </w:pPr>
+      <w:r>
+        <w:rPr>
+          <w:rStyle w:val="NameStyle"/>
+        </w:rPr>
+        <w:t xml:space="preserve"> </w:t>
+      </w:r>
+      <w:r>
+        <w:rPr>
+          <w:rStyle w:val="NameStyle"/>
+        </w:rPr>
+        <w:t xml:space="preserve">Sketch Proof:</w:t>
+      </w:r>
+      <w:r>
+        <w:rPr>
+          <w:rStyle w:val="NameStyle"/>
+        </w:rPr>
+        <w:t xml:space="preserve"> </w:t>
+      </w:r>
+    </w:p>
+    <w:p>
+      <w:pPr>
+        <w:pStyle w:val="ProofStyle"/>
+      </w:pPr>
+      <w:r>
+        <w:t xml:space="preserve">This is a sketch proof.</w:t>
+      </w:r>
+    </w:p>
+    <w:p>
+      <w:pPr>
+        <w:pStyle w:val="ProofStyle"/>
+      </w:pPr>
+      <w:r>
+        <w:t xml:space="preserve">□</w:t>
+      </w:r>
+    </w:p>
+    <w:bookmarkEnd w:id="25"/>
     <w:sectPr>
       <w:pgSz w:w="12240" w:h="15840"/>
       <w:pgMar w:top="1440" w:right="1440" w:bottom="1440" w:left="1440" w:header="720" w:footer="720" w:gutter="0"/>
@@ -1185,6 +1503,12 @@
     <w:abstractNumId w:val="991"/>
   </w:num>
   <w:num w:numId="1003">
+    <w:abstractNumId w:val="991"/>
+  </w:num>
+  <w:num w:numId="1004">
+    <w:abstractNumId w:val="991"/>
+  </w:num>
+  <w:num w:numId="1005">
     <w:abstractNumId w:val="991"/>
   </w:num>
 </w:numbering>

</xml_diff>